<commit_message>
Second review on Alex's use cases
</commit_message>
<xml_diff>
--- a/UseCasesAK.docx
+++ b/UseCasesAK.docx
@@ -2,8 +2,6 @@
 <file path=word/document.xml><?xml version="1.0" encoding="utf-8"?>
 <w:document xmlns:wpc="http://schemas.microsoft.com/office/word/2010/wordprocessingCanvas" xmlns:cx="http://schemas.microsoft.com/office/drawing/2014/chartex" xmlns:cx1="http://schemas.microsoft.com/office/drawing/2015/9/8/chartex" xmlns:cx2="http://schemas.microsoft.com/office/drawing/2015/10/21/chartex" xmlns:cx3="http://schemas.microsoft.com/office/drawing/2016/5/9/chartex" xmlns:cx4="http://schemas.microsoft.com/office/drawing/2016/5/10/chartex" xmlns:cx5="http://schemas.microsoft.com/office/drawing/2016/5/11/chartex" xmlns:cx6="http://schemas.microsoft.com/office/drawing/2016/5/12/chartex" xmlns:cx7="http://schemas.microsoft.com/office/drawing/2016/5/13/chartex" xmlns:cx8="http://schemas.microsoft.com/office/drawing/2016/5/14/chartex" xmlns:mc="http://schemas.openxmlformats.org/markup-compatibility/2006" xmlns:aink="http://schemas.microsoft.com/office/drawing/2016/ink" xmlns:am3d="http://schemas.microsoft.com/office/drawing/2017/model3d" xmlns:o="urn:schemas-microsoft-com:office:office" xmlns:r="http://schemas.openxmlformats.org/officeDocument/2006/relationships" xmlns:m="http://schemas.openxmlformats.org/officeDocument/2006/math" xmlns:v="urn:schemas-microsoft-com:vml" xmlns:wp14="http://schemas.microsoft.com/office/word/2010/wordprocessingDrawing" xmlns:wp="http://schemas.openxmlformats.org/drawingml/2006/wordprocessingDrawing" xmlns:w10="urn:schemas-microsoft-com:office:word" xmlns:w="http://schemas.openxmlformats.org/wordprocessingml/2006/main" xmlns:w14="http://schemas.microsoft.com/office/word/2010/wordml" xmlns:w15="http://schemas.microsoft.com/office/word/2012/wordml" xmlns:w16cex="http://schemas.microsoft.com/office/word/2018/wordml/cex" xmlns:w16cid="http://schemas.microsoft.com/office/word/2016/wordml/cid" xmlns:w16="http://schemas.microsoft.com/office/word/2018/wordml" xmlns:w16sdtdh="http://schemas.microsoft.com/office/word/2020/wordml/sdtdatahash" xmlns:w16se="http://schemas.microsoft.com/office/word/2015/wordml/symex" xmlns:wpg="http://schemas.microsoft.com/office/word/2010/wordprocessingGroup" xmlns:wpi="http://schemas.microsoft.com/office/word/2010/wordprocessingInk" xmlns:wne="http://schemas.microsoft.com/office/word/2006/wordml" xmlns:wps="http://schemas.microsoft.com/office/word/2010/wordprocessingShape" mc:Ignorable="w14 w15 w16se w16cid w16 w16cex w16sdtdh wp14">
   <w:body>
-    <w:p/>
-    <w:p/>
     <w:p>
       <w:pPr>
         <w:ind w:firstLine="709"/>
@@ -24,10 +22,19 @@
         </w:rPr>
         <w:t>ΒΑΣΙΚΗ ΡΟΗ</w:t>
       </w:r>
+      <w:r>
+        <w:rPr>
+          <w:b/>
+          <w:bCs/>
+          <w:sz w:val="28"/>
+          <w:szCs w:val="28"/>
+        </w:rPr>
+        <w:t xml:space="preserve"> </w:t>
+      </w:r>
       <w:commentRangeEnd w:id="0"/>
       <w:r>
         <w:rPr>
-          <w:rStyle w:val="CommentReference"/>
+          <w:rStyle w:val="a4"/>
         </w:rPr>
         <w:commentReference w:id="0"/>
       </w:r>
@@ -38,547 +45,363 @@
           <w:sz w:val="28"/>
           <w:szCs w:val="28"/>
         </w:rPr>
-        <w:t xml:space="preserve"> «Αιτήματα Χρηστών»</w:t>
-      </w:r>
-    </w:p>
-    <w:p>
-      <w:pPr>
-        <w:pStyle w:val="ListParagraph"/>
+        <w:t>«</w:t>
+      </w:r>
+      <w:r>
+        <w:rPr>
+          <w:b/>
+          <w:bCs/>
+          <w:sz w:val="28"/>
+          <w:szCs w:val="28"/>
+        </w:rPr>
+        <w:t>Αποδοχή αιτήματος συνεργασίας από γυμναστή</w:t>
+      </w:r>
+      <w:r>
+        <w:rPr>
+          <w:b/>
+          <w:bCs/>
+          <w:sz w:val="28"/>
+          <w:szCs w:val="28"/>
+        </w:rPr>
+        <w:t>»</w:t>
+      </w:r>
+    </w:p>
+    <w:p>
+      <w:pPr>
+        <w:pStyle w:val="a3"/>
         <w:numPr>
           <w:ilvl w:val="0"/>
           <w:numId w:val="1"/>
         </w:numPr>
       </w:pPr>
       <w:r>
-        <w:t>Ο χρήστης ε</w:t>
-      </w:r>
-      <w:commentRangeStart w:id="1"/>
+        <w:t xml:space="preserve">Ο </w:t>
+      </w:r>
+      <w:r>
+        <w:t>γυμναστής</w:t>
+      </w:r>
+      <w:r>
+        <w:t xml:space="preserve"> ε</w:t>
+      </w:r>
       <w:r>
         <w:t>πιλέγει να δει τα αιτήματα του.</w:t>
       </w:r>
-      <w:commentRangeEnd w:id="1"/>
-      <w:r>
-        <w:rPr>
-          <w:rStyle w:val="CommentReference"/>
-        </w:rPr>
-        <w:commentReference w:id="1"/>
-      </w:r>
-    </w:p>
-    <w:p>
-      <w:pPr>
-        <w:pStyle w:val="ListParagraph"/>
+    </w:p>
+    <w:p>
+      <w:pPr>
+        <w:pStyle w:val="a3"/>
         <w:numPr>
           <w:ilvl w:val="0"/>
           <w:numId w:val="1"/>
         </w:numPr>
       </w:pPr>
       <w:r>
-        <w:t>Ο χρήστης β</w:t>
-      </w:r>
-      <w:commentRangeStart w:id="2"/>
-      <w:r>
-        <w:t>λέπει την λίστα με όλα τα αιτήματά του</w:t>
-      </w:r>
-      <w:r>
-        <w:t xml:space="preserve"> </w:t>
-      </w:r>
-      <w:r>
-        <w:t>και ε</w:t>
-      </w:r>
-      <w:r>
-        <w:t xml:space="preserve">πιλέγει ένα </w:t>
-      </w:r>
-      <w:r>
-        <w:t>από αυτά</w:t>
+        <w:t>Το σύστημα του εμφανίζει μια λίστα με όλα τα αιτήματα που εκκρεμούν</w:t>
       </w:r>
       <w:r>
         <w:t>.</w:t>
       </w:r>
-      <w:commentRangeEnd w:id="2"/>
-      <w:r>
-        <w:rPr>
-          <w:rStyle w:val="CommentReference"/>
-        </w:rPr>
-        <w:commentReference w:id="2"/>
-      </w:r>
-    </w:p>
-    <w:p>
-      <w:pPr>
-        <w:pStyle w:val="ListParagraph"/>
+    </w:p>
+    <w:p>
+      <w:pPr>
+        <w:pStyle w:val="a3"/>
         <w:numPr>
           <w:ilvl w:val="0"/>
           <w:numId w:val="1"/>
         </w:numPr>
       </w:pPr>
       <w:r>
-        <w:t xml:space="preserve">Ο χρήστης </w:t>
-      </w:r>
-      <w:r>
-        <w:t>β</w:t>
+        <w:t xml:space="preserve">Ο </w:t>
+      </w:r>
+      <w:r>
+        <w:t>γυμναστής</w:t>
+      </w:r>
+      <w:r>
+        <w:t xml:space="preserve"> β</w:t>
       </w:r>
       <w:r>
         <w:t>λέπει τα στοιχεία του χρήστη</w:t>
       </w:r>
       <w:r>
+        <w:t xml:space="preserve"> που αιτήθηκε τη συνεργασία</w:t>
+      </w:r>
+      <w:r>
         <w:t>,</w:t>
       </w:r>
       <w:r>
-        <w:t xml:space="preserve">  τους λόγους της αίτησης</w:t>
+        <w:t xml:space="preserve"> τους λόγους της αίτησης</w:t>
       </w:r>
       <w:r>
         <w:t xml:space="preserve"> και </w:t>
       </w:r>
-      <w:commentRangeStart w:id="3"/>
       <w:r>
         <w:t>τα στατιστικά του.</w:t>
       </w:r>
-      <w:commentRangeEnd w:id="3"/>
-      <w:r>
-        <w:rPr>
-          <w:rStyle w:val="CommentReference"/>
-        </w:rPr>
-        <w:commentReference w:id="3"/>
-      </w:r>
-    </w:p>
-    <w:p>
-      <w:pPr>
-        <w:pStyle w:val="ListParagraph"/>
+    </w:p>
+    <w:p>
+      <w:pPr>
+        <w:pStyle w:val="a3"/>
         <w:numPr>
           <w:ilvl w:val="0"/>
           <w:numId w:val="1"/>
         </w:numPr>
       </w:pPr>
       <w:r>
-        <w:t xml:space="preserve">Ο χρήστης </w:t>
-      </w:r>
-      <w:r>
-        <w:t>ε</w:t>
-      </w:r>
-      <w:commentRangeStart w:id="4"/>
-      <w:r>
-        <w:t>λέγχει το αίτημα.</w:t>
-      </w:r>
-      <w:commentRangeEnd w:id="4"/>
-      <w:r>
-        <w:rPr>
-          <w:rStyle w:val="CommentReference"/>
-        </w:rPr>
-        <w:commentReference w:id="4"/>
-      </w:r>
-    </w:p>
-    <w:p>
-      <w:pPr>
-        <w:pStyle w:val="ListParagraph"/>
+        <w:t xml:space="preserve">Ο </w:t>
+      </w:r>
+      <w:r>
+        <w:t>γυμναστής</w:t>
+      </w:r>
+      <w:r>
+        <w:t xml:space="preserve"> α</w:t>
+      </w:r>
+      <w:r>
+        <w:t>ποδέχεται το αίτημα.</w:t>
+      </w:r>
+    </w:p>
+    <w:p>
+      <w:pPr>
+        <w:pStyle w:val="a3"/>
         <w:numPr>
           <w:ilvl w:val="0"/>
           <w:numId w:val="1"/>
         </w:numPr>
       </w:pPr>
       <w:r>
-        <w:t xml:space="preserve">Ο χρήστης </w:t>
-      </w:r>
-      <w:r>
-        <w:t>α</w:t>
-      </w:r>
-      <w:r>
-        <w:t>ποδέχεται το αίτημα.</w:t>
-      </w:r>
-    </w:p>
-    <w:p>
-      <w:pPr>
-        <w:pStyle w:val="ListParagraph"/>
+        <w:t>Το σύστημα</w:t>
+      </w:r>
+      <w:r>
+        <w:t xml:space="preserve"> το διαγράφει από </w:t>
+      </w:r>
+      <w:r>
+        <w:t>την λίστα</w:t>
+      </w:r>
+      <w:r>
+        <w:t xml:space="preserve"> αιτημάτων και επιτρέπει την ανταλλαγή μηνυμάτων μεταξύ των δύο χρηστών</w:t>
+      </w:r>
+      <w:r>
+        <w:t>.</w:t>
+      </w:r>
+    </w:p>
+    <w:p>
+      <w:pPr>
+        <w:pStyle w:val="a3"/>
         <w:numPr>
           <w:ilvl w:val="0"/>
           <w:numId w:val="1"/>
         </w:numPr>
       </w:pPr>
       <w:r>
-        <w:t>Το σύστημα διαγράφει το αίτημα από την λίστα.</w:t>
-      </w:r>
-    </w:p>
-    <w:p>
-      <w:pPr>
-        <w:pStyle w:val="ListParagraph"/>
-        <w:numPr>
-          <w:ilvl w:val="0"/>
-          <w:numId w:val="1"/>
-        </w:numPr>
-      </w:pPr>
-      <w:r>
-        <w:t>Το σύστημα επιτρέπει την ανταλλαγή μηνυμάτων μεταξύ των δύο χρηστών.</w:t>
-      </w:r>
-    </w:p>
-    <w:p>
-      <w:pPr>
-        <w:pStyle w:val="ListParagraph"/>
-        <w:numPr>
-          <w:ilvl w:val="0"/>
-          <w:numId w:val="1"/>
-        </w:numPr>
-      </w:pPr>
+        <w:t>Το σύστημα ε</w:t>
+      </w:r>
+      <w:r>
+        <w:t>μφανίζεται</w:t>
+      </w:r>
+      <w:r>
+        <w:t xml:space="preserve"> την οθόνη «Αιτήματα χρηστών σε γυμναστή»</w:t>
+      </w:r>
+      <w:r>
+        <w:t>.</w:t>
+      </w:r>
+    </w:p>
+    <w:p>
+      <w:pPr>
+        <w:pStyle w:val="a3"/>
+        <w:ind w:left="1069"/>
+      </w:pPr>
+    </w:p>
+    <w:p>
+      <w:pPr>
+        <w:ind w:firstLine="709"/>
+        <w:rPr>
+          <w:b/>
+          <w:bCs/>
+          <w:sz w:val="28"/>
+          <w:szCs w:val="28"/>
+        </w:rPr>
+      </w:pPr>
+      <w:r>
+        <w:rPr>
+          <w:b/>
+          <w:bCs/>
+          <w:sz w:val="28"/>
+          <w:szCs w:val="28"/>
+        </w:rPr>
+        <w:t>ΕΝΑΛΛΑΚΤΙΚΗ ΡΟΗ</w:t>
+      </w:r>
+      <w:r>
+        <w:rPr>
+          <w:b/>
+          <w:bCs/>
+          <w:sz w:val="28"/>
+          <w:szCs w:val="28"/>
+        </w:rPr>
+        <w:t xml:space="preserve"> </w:t>
+      </w:r>
+      <w:r>
+        <w:rPr>
+          <w:b/>
+          <w:bCs/>
+          <w:sz w:val="28"/>
+          <w:szCs w:val="28"/>
+        </w:rPr>
+        <w:t>1</w:t>
+      </w:r>
+    </w:p>
+    <w:p>
+      <w:pPr>
+        <w:ind w:firstLine="720"/>
+      </w:pPr>
+      <w:r>
+        <w:t>4</w:t>
+      </w:r>
+      <w:r>
+        <w:t>.α</w:t>
+      </w:r>
+      <w:r>
+        <w:t>.</w:t>
+      </w:r>
+      <w:r>
+        <w:t xml:space="preserve">1. </w:t>
+      </w:r>
+      <w:r>
+        <w:t xml:space="preserve">Ο </w:t>
+      </w:r>
+      <w:r>
+        <w:t xml:space="preserve">γυμναστής </w:t>
+      </w:r>
+      <w:r>
+        <w:t>α</w:t>
+      </w:r>
+      <w:r>
+        <w:t>πορρίπτει το αίτημα.</w:t>
+      </w:r>
+    </w:p>
+    <w:p>
+      <w:pPr>
+        <w:ind w:firstLine="720"/>
+      </w:pPr>
+      <w:r>
+        <w:t>4</w:t>
+      </w:r>
+      <w:r>
+        <w:t>.α.2</w:t>
+      </w:r>
+      <w:r>
+        <w:t xml:space="preserve">. </w:t>
+      </w:r>
+      <w:r>
+        <w:t xml:space="preserve">Ο </w:t>
+      </w:r>
+      <w:r>
+        <w:t xml:space="preserve">γυμναστής </w:t>
+      </w:r>
+      <w:r>
+        <w:t>ε</w:t>
+      </w:r>
+      <w:r>
+        <w:t>ξηγεί τους λόγους για τους οποίους δεν θέλει να συνεργαστεί.</w:t>
+      </w:r>
+    </w:p>
+    <w:p>
+      <w:pPr>
+        <w:ind w:left="720"/>
+      </w:pPr>
+      <w:r>
+        <w:t>4</w:t>
+      </w:r>
+      <w:r>
+        <w:t>.α</w:t>
+      </w:r>
+      <w:r>
+        <w:t>.</w:t>
+      </w:r>
+      <w:r>
+        <w:t>3.</w:t>
+      </w:r>
+      <w:r>
+        <w:t xml:space="preserve"> </w:t>
+      </w:r>
+      <w:r>
+        <w:t>Το σύστημα διαγράφει το αίτημα από τη λίστα αιτημάτων του χρήστη.</w:t>
+      </w:r>
+    </w:p>
+    <w:p>
+      <w:pPr>
+        <w:ind w:firstLine="720"/>
+      </w:pPr>
+      <w:r>
+        <w:t>4</w:t>
+      </w:r>
+      <w:r>
+        <w:t>.α.4.</w:t>
+      </w:r>
+      <w:r>
+        <w:t xml:space="preserve"> </w:t>
+      </w:r>
       <w:r>
         <w:t xml:space="preserve">Το σύστημα </w:t>
       </w:r>
       <w:r>
-        <w:t>ε</w:t>
-      </w:r>
-      <w:r>
-        <w:t>μφανίζεται η νέα λιστα αιτημάτων</w:t>
-      </w:r>
-      <w:r>
-        <w:t>.</w:t>
-      </w:r>
-    </w:p>
-    <w:p>
-      <w:pPr>
-        <w:pStyle w:val="ListParagraph"/>
-        <w:ind w:left="1069"/>
-      </w:pPr>
-    </w:p>
-    <w:p>
-      <w:pPr>
-        <w:ind w:firstLine="709"/>
-        <w:rPr>
-          <w:b/>
-          <w:bCs/>
-          <w:sz w:val="28"/>
-          <w:szCs w:val="28"/>
-        </w:rPr>
-      </w:pPr>
-      <w:r>
-        <w:rPr>
-          <w:b/>
-          <w:bCs/>
-          <w:sz w:val="28"/>
-          <w:szCs w:val="28"/>
-        </w:rPr>
-        <w:t>ΕΝΑΛΛΑΚΤΙΚΗ ΡΟΗ</w:t>
-      </w:r>
-      <w:r>
-        <w:rPr>
-          <w:b/>
-          <w:bCs/>
-          <w:sz w:val="28"/>
-          <w:szCs w:val="28"/>
-        </w:rPr>
-        <w:t xml:space="preserve"> </w:t>
-      </w:r>
-      <w:r>
-        <w:rPr>
-          <w:b/>
-          <w:bCs/>
-          <w:sz w:val="28"/>
-          <w:szCs w:val="28"/>
-        </w:rPr>
-        <w:t>1</w:t>
+        <w:t>εμφανίζει</w:t>
+      </w:r>
+      <w:r>
+        <w:t xml:space="preserve"> την οθόνη «Αιτήματα χρηστών σε γυμναστή».</w:t>
       </w:r>
     </w:p>
     <w:p>
       <w:pPr>
         <w:ind w:firstLine="720"/>
       </w:pPr>
-      <w:r>
-        <w:t>4</w:t>
-      </w:r>
-      <w:r>
-        <w:t>.α</w:t>
-      </w:r>
-      <w:r>
-        <w:t>.</w:t>
-      </w:r>
-      <w:r>
-        <w:t xml:space="preserve">1. </w:t>
-      </w:r>
-      <w:r>
-        <w:t>Ο χρήστης α</w:t>
-      </w:r>
-      <w:r>
-        <w:t>πορρίπτει το αίτημα.</w:t>
-      </w:r>
-    </w:p>
-    <w:p>
-      <w:pPr>
-        <w:ind w:firstLine="720"/>
-      </w:pPr>
-      <w:r>
-        <w:t>4</w:t>
-      </w:r>
-      <w:r>
-        <w:t>.α.2</w:t>
-      </w:r>
-      <w:r>
-        <w:t xml:space="preserve">. </w:t>
-      </w:r>
-      <w:r>
-        <w:t>Ο χρήστης ε</w:t>
-      </w:r>
-      <w:r>
-        <w:t>ξηγεί τους λόγους για τους οποίους δεν θέλει να συνεργαστεί.</w:t>
-      </w:r>
-    </w:p>
-    <w:p>
-      <w:pPr>
-        <w:ind w:left="720"/>
-      </w:pPr>
-      <w:r>
-        <w:t>4</w:t>
-      </w:r>
-      <w:r>
-        <w:t>.α</w:t>
-      </w:r>
-      <w:r>
-        <w:t>.</w:t>
-      </w:r>
-      <w:r>
-        <w:t>3.</w:t>
-      </w:r>
-      <w:r>
-        <w:t xml:space="preserve"> </w:t>
-      </w:r>
-      <w:r>
-        <w:t>Το σύστημα διαγράφει το αίτημα από τη λίστα αιτημάτων του χρήστη</w:t>
-      </w:r>
-      <w:r>
-        <w:t>.</w:t>
-      </w:r>
-    </w:p>
-    <w:p>
-      <w:pPr>
-        <w:ind w:firstLine="720"/>
-      </w:pPr>
-      <w:r>
-        <w:t>4</w:t>
-      </w:r>
-      <w:r>
-        <w:t>.α.4.</w:t>
-      </w:r>
-      <w:r>
-        <w:t xml:space="preserve"> </w:t>
-      </w:r>
-      <w:r>
-        <w:t>Το σύστημα εμφανίζει την οθόνη «Αιτήματα Συνεργασίας»</w:t>
-      </w:r>
-      <w:r>
-        <w:t>.</w:t>
-      </w:r>
-    </w:p>
-    <w:p/>
-    <w:p/>
-    <w:p>
-      <w:pPr>
-        <w:pStyle w:val="ListParagraph"/>
-        <w:rPr>
-          <w:b/>
-          <w:bCs/>
-          <w:sz w:val="28"/>
-          <w:szCs w:val="28"/>
-        </w:rPr>
-      </w:pPr>
-    </w:p>
-    <w:p>
-      <w:pPr>
-        <w:pStyle w:val="ListParagraph"/>
-        <w:rPr>
-          <w:b/>
-          <w:bCs/>
-          <w:sz w:val="28"/>
-          <w:szCs w:val="28"/>
-        </w:rPr>
-      </w:pPr>
-    </w:p>
-    <w:p>
-      <w:pPr>
-        <w:pStyle w:val="ListParagraph"/>
-        <w:rPr>
-          <w:b/>
-          <w:bCs/>
-          <w:sz w:val="28"/>
-          <w:szCs w:val="28"/>
-        </w:rPr>
-      </w:pPr>
-    </w:p>
-    <w:p>
-      <w:pPr>
-        <w:pStyle w:val="ListParagraph"/>
-        <w:rPr>
-          <w:b/>
-          <w:bCs/>
-          <w:sz w:val="28"/>
-          <w:szCs w:val="28"/>
-        </w:rPr>
-      </w:pPr>
-    </w:p>
-    <w:p>
-      <w:pPr>
-        <w:pStyle w:val="ListParagraph"/>
-        <w:rPr>
-          <w:b/>
-          <w:bCs/>
-          <w:sz w:val="28"/>
-          <w:szCs w:val="28"/>
-        </w:rPr>
-      </w:pPr>
-    </w:p>
-    <w:p>
-      <w:pPr>
-        <w:pStyle w:val="ListParagraph"/>
-        <w:rPr>
-          <w:b/>
-          <w:bCs/>
-          <w:sz w:val="28"/>
-          <w:szCs w:val="28"/>
-        </w:rPr>
-      </w:pPr>
-    </w:p>
-    <w:p>
-      <w:pPr>
-        <w:pStyle w:val="ListParagraph"/>
-        <w:rPr>
-          <w:b/>
-          <w:bCs/>
-          <w:sz w:val="28"/>
-          <w:szCs w:val="28"/>
-        </w:rPr>
-      </w:pPr>
-    </w:p>
-    <w:p>
-      <w:pPr>
-        <w:pStyle w:val="ListParagraph"/>
-        <w:rPr>
-          <w:b/>
-          <w:bCs/>
-          <w:sz w:val="28"/>
-          <w:szCs w:val="28"/>
-        </w:rPr>
-      </w:pPr>
-    </w:p>
-    <w:p>
-      <w:pPr>
-        <w:pStyle w:val="ListParagraph"/>
-        <w:rPr>
-          <w:b/>
-          <w:bCs/>
-          <w:sz w:val="28"/>
-          <w:szCs w:val="28"/>
-        </w:rPr>
-      </w:pPr>
-    </w:p>
-    <w:p>
-      <w:pPr>
-        <w:pStyle w:val="ListParagraph"/>
-        <w:rPr>
-          <w:b/>
-          <w:bCs/>
-          <w:sz w:val="28"/>
-          <w:szCs w:val="28"/>
-        </w:rPr>
-      </w:pPr>
-    </w:p>
-    <w:p>
-      <w:pPr>
-        <w:pStyle w:val="ListParagraph"/>
-        <w:rPr>
-          <w:b/>
-          <w:bCs/>
-          <w:sz w:val="28"/>
-          <w:szCs w:val="28"/>
-        </w:rPr>
-      </w:pPr>
-    </w:p>
-    <w:p>
-      <w:pPr>
-        <w:pStyle w:val="ListParagraph"/>
-        <w:rPr>
-          <w:b/>
-          <w:bCs/>
-          <w:sz w:val="28"/>
-          <w:szCs w:val="28"/>
-        </w:rPr>
-      </w:pPr>
-    </w:p>
-    <w:p>
-      <w:pPr>
-        <w:pStyle w:val="ListParagraph"/>
-        <w:rPr>
-          <w:b/>
-          <w:bCs/>
-          <w:sz w:val="28"/>
-          <w:szCs w:val="28"/>
-        </w:rPr>
-      </w:pPr>
-    </w:p>
-    <w:p>
-      <w:pPr>
-        <w:pStyle w:val="ListParagraph"/>
-        <w:rPr>
-          <w:b/>
-          <w:bCs/>
-          <w:sz w:val="28"/>
-          <w:szCs w:val="28"/>
-        </w:rPr>
-      </w:pPr>
-    </w:p>
-    <w:p>
-      <w:pPr>
-        <w:pStyle w:val="ListParagraph"/>
-        <w:rPr>
-          <w:b/>
-          <w:bCs/>
-          <w:sz w:val="28"/>
-          <w:szCs w:val="28"/>
-        </w:rPr>
-      </w:pPr>
-    </w:p>
-    <w:p>
-      <w:pPr>
-        <w:pStyle w:val="ListParagraph"/>
-        <w:rPr>
-          <w:b/>
-          <w:bCs/>
-          <w:sz w:val="28"/>
-          <w:szCs w:val="28"/>
-        </w:rPr>
-      </w:pPr>
-    </w:p>
-    <w:p>
-      <w:pPr>
-        <w:pStyle w:val="ListParagraph"/>
-        <w:rPr>
-          <w:b/>
-          <w:bCs/>
-          <w:sz w:val="28"/>
-          <w:szCs w:val="28"/>
-        </w:rPr>
-      </w:pPr>
-    </w:p>
-    <w:p>
-      <w:pPr>
-        <w:pStyle w:val="ListParagraph"/>
-        <w:rPr>
-          <w:b/>
-          <w:bCs/>
-          <w:sz w:val="28"/>
-          <w:szCs w:val="28"/>
-        </w:rPr>
-      </w:pPr>
-    </w:p>
-    <w:p>
-      <w:pPr>
-        <w:pStyle w:val="ListParagraph"/>
-        <w:rPr>
-          <w:b/>
-          <w:bCs/>
-          <w:sz w:val="28"/>
-          <w:szCs w:val="28"/>
-        </w:rPr>
-      </w:pPr>
-      <w:r>
-        <w:rPr>
-          <w:b/>
-          <w:bCs/>
-          <w:sz w:val="28"/>
-          <w:szCs w:val="28"/>
-        </w:rPr>
+    </w:p>
+    <w:p>
+      <w:pPr>
+        <w:pStyle w:val="a3"/>
+        <w:rPr>
+          <w:b/>
+          <w:bCs/>
+          <w:sz w:val="28"/>
+          <w:szCs w:val="28"/>
+        </w:rPr>
+      </w:pPr>
+    </w:p>
+    <w:p>
+      <w:pPr>
+        <w:rPr>
+          <w:b/>
+          <w:bCs/>
+          <w:sz w:val="28"/>
+          <w:szCs w:val="28"/>
+        </w:rPr>
+      </w:pPr>
+      <w:r>
+        <w:rPr>
+          <w:b/>
+          <w:bCs/>
+          <w:sz w:val="28"/>
+          <w:szCs w:val="28"/>
+        </w:rPr>
+        <w:br w:type="page"/>
+      </w:r>
+    </w:p>
+    <w:p>
+      <w:pPr>
+        <w:pStyle w:val="a3"/>
+        <w:rPr>
+          <w:b/>
+          <w:bCs/>
+          <w:sz w:val="28"/>
+          <w:szCs w:val="28"/>
+        </w:rPr>
+      </w:pPr>
+      <w:r>
+        <w:rPr>
+          <w:b/>
+          <w:bCs/>
+          <w:sz w:val="28"/>
+          <w:szCs w:val="28"/>
+        </w:rPr>
+        <w:lastRenderedPageBreak/>
         <w:t>ΒΑΣΙΚΗ ΡΟΗ</w:t>
       </w:r>
       <w:r>
@@ -607,23 +430,42 @@
           <w:sz w:val="28"/>
           <w:szCs w:val="28"/>
         </w:rPr>
+        <w:t xml:space="preserve"> από </w:t>
+      </w:r>
+      <w:r>
+        <w:rPr>
+          <w:b/>
+          <w:bCs/>
+          <w:sz w:val="28"/>
+          <w:szCs w:val="28"/>
+          <w:lang w:val="en-US"/>
+        </w:rPr>
+        <w:t>admin</w:t>
+      </w:r>
+      <w:r>
+        <w:rPr>
+          <w:b/>
+          <w:bCs/>
+          <w:sz w:val="28"/>
+          <w:szCs w:val="28"/>
+        </w:rPr>
         <w:t>»</w:t>
       </w:r>
     </w:p>
     <w:p>
       <w:pPr>
-        <w:pStyle w:val="ListParagraph"/>
-        <w:rPr>
-          <w:b/>
-          <w:bCs/>
-          <w:sz w:val="28"/>
-          <w:szCs w:val="28"/>
-        </w:rPr>
-      </w:pPr>
-    </w:p>
-    <w:p>
-      <w:pPr>
-        <w:pStyle w:val="ListParagraph"/>
+        <w:pStyle w:val="a3"/>
+        <w:rPr>
+          <w:b/>
+          <w:bCs/>
+          <w:sz w:val="28"/>
+          <w:szCs w:val="28"/>
+        </w:rPr>
+      </w:pPr>
+    </w:p>
+    <w:p>
+      <w:pPr>
+        <w:pStyle w:val="a3"/>
         <w:numPr>
           <w:ilvl w:val="0"/>
           <w:numId w:val="3"/>
@@ -651,18 +493,12 @@
         <w:t xml:space="preserve"> </w:t>
       </w:r>
       <w:r>
-        <w:t>και ο διαχειριστής ε</w:t>
-      </w:r>
-      <w:r>
-        <w:t>πιλέγει να αξιολογήσει ένα από αυτά</w:t>
-      </w:r>
-      <w:r>
-        <w:t>.</w:t>
-      </w:r>
-    </w:p>
-    <w:p>
-      <w:pPr>
-        <w:pStyle w:val="ListParagraph"/>
+        <w:t>και ο διαχειριστής επιλέγει να αξιολογήσει ένα από αυτά.</w:t>
+      </w:r>
+    </w:p>
+    <w:p>
+      <w:pPr>
+        <w:pStyle w:val="a3"/>
         <w:numPr>
           <w:ilvl w:val="0"/>
           <w:numId w:val="3"/>
@@ -695,7 +531,7 @@
     </w:p>
     <w:p>
       <w:pPr>
-        <w:pStyle w:val="ListParagraph"/>
+        <w:pStyle w:val="a3"/>
         <w:numPr>
           <w:ilvl w:val="0"/>
           <w:numId w:val="3"/>
@@ -705,37 +541,75 @@
         <w:t>Ο διαχειριστης ε</w:t>
       </w:r>
       <w:r>
-        <w:t>πιβεβαιώνει ότι παραβιάζει τους κανόνες της εφαρμογής.</w:t>
-      </w:r>
-    </w:p>
-    <w:p>
-      <w:pPr>
-        <w:pStyle w:val="ListParagraph"/>
+        <w:t>πιβεβαιώνει ότι παραβιάζει τους κανόνες της εφαρμογής</w:t>
+      </w:r>
+      <w:r>
+        <w:t xml:space="preserve"> και</w:t>
+      </w:r>
+      <w:r>
+        <w:t xml:space="preserve"> π</w:t>
+      </w:r>
+      <w:r>
+        <w:t>ροσδιορίζει</w:t>
+      </w:r>
+      <w:r>
+        <w:t xml:space="preserve"> στο σύστημα </w:t>
+      </w:r>
+      <w:commentRangeStart w:id="1"/>
+      <w:r>
+        <w:t xml:space="preserve">τη βαρύτητα </w:t>
+      </w:r>
+      <w:r>
+        <w:t>της παραβίασης.</w:t>
+      </w:r>
+      <w:commentRangeEnd w:id="1"/>
+      <w:r>
+        <w:rPr>
+          <w:rStyle w:val="a4"/>
+        </w:rPr>
+        <w:commentReference w:id="1"/>
+      </w:r>
+    </w:p>
+    <w:p>
+      <w:pPr>
+        <w:pStyle w:val="a3"/>
         <w:numPr>
           <w:ilvl w:val="0"/>
           <w:numId w:val="3"/>
         </w:numPr>
       </w:pPr>
       <w:r>
-        <w:t>Ο διαχειριστής π</w:t>
-      </w:r>
-      <w:r>
-        <w:t>ροσδιορίζει την σημαντικότητα της παραβίασης.</w:t>
-      </w:r>
-    </w:p>
-    <w:p>
-      <w:pPr>
-        <w:pStyle w:val="ListParagraph"/>
+        <w:t>Το σύστημα</w:t>
+      </w:r>
+      <w:r>
+        <w:t xml:space="preserve"> δ</w:t>
+      </w:r>
+      <w:r>
+        <w:t xml:space="preserve">ιαγράφει το βίντεο στο οποίο αναφέρεται το </w:t>
+      </w:r>
+      <w:r>
+        <w:rPr>
+          <w:lang w:val="en-US"/>
+        </w:rPr>
+        <w:t>report</w:t>
+      </w:r>
+      <w:r>
+        <w:t>.</w:t>
+      </w:r>
+    </w:p>
+    <w:p>
+      <w:pPr>
+        <w:pStyle w:val="a3"/>
         <w:numPr>
           <w:ilvl w:val="0"/>
           <w:numId w:val="3"/>
         </w:numPr>
       </w:pPr>
       <w:r>
-        <w:t>Ο διαχειριστής δ</w:t>
-      </w:r>
-      <w:r>
-        <w:t xml:space="preserve">ιαγράφει το βίντεο στο οποίο αναφέρεται το </w:t>
+        <w:t>Το σύστημα δ</w:t>
+      </w:r>
+      <w:r>
+        <w:t xml:space="preserve">ιαγράφει το </w:t>
       </w:r>
       <w:r>
         <w:rPr>
@@ -744,22 +618,62 @@
         <w:t>report</w:t>
       </w:r>
       <w:r>
+        <w:t xml:space="preserve"> και α</w:t>
+      </w:r>
+      <w:r>
+        <w:t>νανεώνε</w:t>
+      </w:r>
+      <w:r>
+        <w:t>ι</w:t>
+      </w:r>
+      <w:r>
+        <w:t xml:space="preserve"> </w:t>
+      </w:r>
+      <w:r>
+        <w:t>τ</w:t>
+      </w:r>
+      <w:r>
+        <w:t>η λίστα</w:t>
+      </w:r>
+      <w:r>
         <w:t>.</w:t>
       </w:r>
     </w:p>
     <w:p>
       <w:pPr>
-        <w:pStyle w:val="ListParagraph"/>
-        <w:numPr>
-          <w:ilvl w:val="0"/>
-          <w:numId w:val="3"/>
-        </w:numPr>
-      </w:pPr>
-      <w:r>
-        <w:t>Το σύστημα δ</w:t>
-      </w:r>
-      <w:r>
-        <w:t xml:space="preserve">ιαγράφει το </w:t>
+        <w:ind w:firstLine="720"/>
+        <w:rPr>
+          <w:b/>
+          <w:bCs/>
+          <w:sz w:val="28"/>
+          <w:szCs w:val="28"/>
+        </w:rPr>
+      </w:pPr>
+      <w:r>
+        <w:rPr>
+          <w:b/>
+          <w:bCs/>
+          <w:sz w:val="28"/>
+          <w:szCs w:val="28"/>
+        </w:rPr>
+        <w:t>ΕΝΑΛΛΑΚΤΙΚΗ ΡΟΗ 1</w:t>
+      </w:r>
+    </w:p>
+    <w:p>
+      <w:pPr>
+        <w:pStyle w:val="a3"/>
+      </w:pPr>
+      <w:r>
+        <w:t>3.α.1</w:t>
+      </w:r>
+      <w:r>
+        <w:t xml:space="preserve">. </w:t>
+      </w:r>
+      <w:r>
+        <w:t>Ο διαχειριστής α</w:t>
+      </w:r>
+      <w:r>
+        <w:t xml:space="preserve">πορρίπτει το </w:t>
       </w:r>
       <w:r>
         <w:rPr>
@@ -768,22 +682,64 @@
         <w:t>report</w:t>
       </w:r>
       <w:r>
-        <w:t xml:space="preserve"> και α</w:t>
-      </w:r>
-      <w:r>
-        <w:t>νανεώνε</w:t>
-      </w:r>
-      <w:r>
-        <w:t>ι</w:t>
+        <w:t>.</w:t>
+      </w:r>
+    </w:p>
+    <w:p>
+      <w:pPr>
+        <w:pStyle w:val="a3"/>
+      </w:pPr>
+      <w:r>
+        <w:t>3.α</w:t>
+      </w:r>
+      <w:r>
+        <w:t>.</w:t>
+      </w:r>
+      <w:r>
+        <w:t>2</w:t>
       </w:r>
       <w:r>
         <w:t xml:space="preserve"> </w:t>
       </w:r>
-      <w:r>
-        <w:t>τ</w:t>
-      </w:r>
-      <w:r>
-        <w:t>η λίστα</w:t>
+      <w:commentRangeStart w:id="2"/>
+      <w:r>
+        <w:t>Ο διαχειριστής σ</w:t>
+      </w:r>
+      <w:r>
+        <w:t xml:space="preserve">τέλνει μήνυμα </w:t>
+      </w:r>
+      <w:r>
+        <w:t>με τους λόγους για τους οποίους το βίντεο δεν παραβιάζει τους κανόνες της εφαρμογής.</w:t>
+      </w:r>
+      <w:commentRangeEnd w:id="2"/>
+      <w:r>
+        <w:rPr>
+          <w:rStyle w:val="a4"/>
+        </w:rPr>
+        <w:commentReference w:id="2"/>
+      </w:r>
+    </w:p>
+    <w:p>
+      <w:pPr>
+        <w:pStyle w:val="a3"/>
+      </w:pPr>
+      <w:r>
+        <w:t>3.α.3</w:t>
+      </w:r>
+      <w:r>
+        <w:t xml:space="preserve">. </w:t>
+      </w:r>
+      <w:r>
+        <w:t xml:space="preserve">Το σύστημα διαγράφει το </w:t>
+      </w:r>
+      <w:r>
+        <w:rPr>
+          <w:lang w:val="en-US"/>
+        </w:rPr>
+        <w:t>report</w:t>
+      </w:r>
+      <w:r>
+        <w:t xml:space="preserve"> και ανανεώνει τη λίστα</w:t>
       </w:r>
       <w:r>
         <w:t>.</w:t>
@@ -791,6 +747,11 @@
     </w:p>
     <w:p>
       <w:pPr>
+        <w:pStyle w:val="a3"/>
+      </w:pPr>
+    </w:p>
+    <w:p>
+      <w:pPr>
         <w:ind w:firstLine="720"/>
         <w:rPr>
           <w:b/>
@@ -806,141 +767,46 @@
           <w:sz w:val="28"/>
           <w:szCs w:val="28"/>
         </w:rPr>
-        <w:t>ΕΝΑΛΛΑΚΤΙΚΗ ΡΟΗ 1</w:t>
-      </w:r>
-    </w:p>
-    <w:p>
-      <w:pPr>
-        <w:pStyle w:val="ListParagraph"/>
-      </w:pPr>
-      <w:r>
-        <w:t>3.α.1</w:t>
-      </w:r>
-      <w:r>
-        <w:t xml:space="preserve">. </w:t>
-      </w:r>
-      <w:r>
-        <w:t xml:space="preserve">Ο διαχειριστής </w:t>
-      </w:r>
-      <w:r>
-        <w:t>α</w:t>
-      </w:r>
-      <w:r>
-        <w:t xml:space="preserve">πορρίπτει το </w:t>
-      </w:r>
-      <w:r>
-        <w:rPr>
-          <w:lang w:val="en-US"/>
-        </w:rPr>
-        <w:t>report</w:t>
-      </w:r>
-      <w:r>
-        <w:t>.</w:t>
-      </w:r>
-    </w:p>
-    <w:p>
-      <w:pPr>
-        <w:pStyle w:val="ListParagraph"/>
-      </w:pPr>
-      <w:r>
-        <w:t>3.α</w:t>
-      </w:r>
-      <w:r>
-        <w:t>.</w:t>
-      </w:r>
-      <w:r>
+        <w:t xml:space="preserve">ΕΝΑΛΛΑΚΤΙΚΗ ΡΟΗ </w:t>
+      </w:r>
+      <w:r>
+        <w:rPr>
+          <w:b/>
+          <w:bCs/>
+          <w:sz w:val="28"/>
+          <w:szCs w:val="28"/>
+        </w:rPr>
         <w:t>2</w:t>
       </w:r>
-      <w:r>
-        <w:t xml:space="preserve"> </w:t>
-      </w:r>
-      <w:r>
-        <w:t xml:space="preserve">Ο διαχειριστής </w:t>
-      </w:r>
-      <w:r>
-        <w:t>σ</w:t>
-      </w:r>
-      <w:r>
-        <w:t xml:space="preserve">τέλνει μήνυμα </w:t>
-      </w:r>
-      <w:r>
-        <w:t>με τους λόγους για τους οποίους το βίντεο δεν παραβιάζει τους κανόνες της εφαρμογής.</w:t>
-      </w:r>
-    </w:p>
-    <w:p>
-      <w:pPr>
-        <w:pStyle w:val="ListParagraph"/>
-      </w:pPr>
-      <w:r>
-        <w:t>3.α.3</w:t>
-      </w:r>
-      <w:r>
-        <w:t xml:space="preserve">. </w:t>
-      </w:r>
-      <w:r>
-        <w:t xml:space="preserve">Το σύστημα διαγράφει το </w:t>
-      </w:r>
-      <w:r>
-        <w:rPr>
-          <w:lang w:val="en-US"/>
-        </w:rPr>
-        <w:t>report</w:t>
-      </w:r>
-      <w:r>
-        <w:t xml:space="preserve"> και ανανεώνει τη λίστα</w:t>
-      </w:r>
-      <w:r>
-        <w:t>.</w:t>
-      </w:r>
-    </w:p>
-    <w:p>
-      <w:pPr>
-        <w:pStyle w:val="ListParagraph"/>
-      </w:pPr>
     </w:p>
     <w:p>
       <w:pPr>
         <w:ind w:firstLine="720"/>
-        <w:rPr>
-          <w:b/>
-          <w:bCs/>
-          <w:sz w:val="28"/>
-          <w:szCs w:val="28"/>
-        </w:rPr>
-      </w:pPr>
-      <w:r>
-        <w:rPr>
-          <w:b/>
-          <w:bCs/>
-          <w:sz w:val="28"/>
-          <w:szCs w:val="28"/>
-        </w:rPr>
-        <w:t xml:space="preserve">ΕΝΑΛΛΑΚΤΙΚΗ ΡΟΗ </w:t>
-      </w:r>
-      <w:r>
-        <w:rPr>
-          <w:b/>
-          <w:bCs/>
-          <w:sz w:val="28"/>
-          <w:szCs w:val="28"/>
-        </w:rPr>
-        <w:t>2</w:t>
-      </w:r>
-    </w:p>
-    <w:p>
-      <w:pPr>
-        <w:ind w:firstLine="720"/>
       </w:pPr>
       <w:r>
         <w:t>4</w:t>
       </w:r>
       <w:r>
-        <w:t>.α.1. Ο διαχειριστής διαγράφει τον λογαριασμό του χρήστη.</w:t>
-      </w:r>
-    </w:p>
-    <w:p>
-      <w:pPr>
-        <w:pStyle w:val="ListParagraph"/>
+        <w:t>.α.1. Ο</w:t>
+      </w:r>
+      <w:commentRangeStart w:id="3"/>
+      <w:r>
+        <w:t xml:space="preserve"> διαχειριστής </w:t>
+      </w:r>
+      <w:commentRangeEnd w:id="3"/>
+      <w:r>
+        <w:rPr>
+          <w:rStyle w:val="a4"/>
+        </w:rPr>
+        <w:commentReference w:id="3"/>
+      </w:r>
+      <w:r>
+        <w:t>διαγράφει τον λογαριασμό του χρήστη.</w:t>
+      </w:r>
+    </w:p>
+    <w:p>
+      <w:pPr>
+        <w:pStyle w:val="a3"/>
       </w:pPr>
       <w:r>
         <w:t>4</w:t>
@@ -1004,7 +870,21 @@
         <w:t>4</w:t>
       </w:r>
       <w:r>
-        <w:t xml:space="preserve">.β.1. Ο διαχειριστής στέλνει </w:t>
+        <w:t xml:space="preserve">.β.1. </w:t>
+      </w:r>
+      <w:commentRangeStart w:id="4"/>
+      <w:r>
+        <w:t xml:space="preserve">Ο διαχειριστής </w:t>
+      </w:r>
+      <w:commentRangeEnd w:id="4"/>
+      <w:r>
+        <w:rPr>
+          <w:rStyle w:val="a4"/>
+        </w:rPr>
+        <w:commentReference w:id="4"/>
+      </w:r>
+      <w:r>
+        <w:t xml:space="preserve">στέλνει </w:t>
       </w:r>
       <w:r>
         <w:t xml:space="preserve">προειδοποιητικό </w:t>
@@ -1018,7 +898,7 @@
     </w:p>
     <w:p>
       <w:pPr>
-        <w:pStyle w:val="ListParagraph"/>
+        <w:pStyle w:val="a3"/>
       </w:pPr>
       <w:r>
         <w:t>4</w:t>
@@ -1054,7 +934,7 @@
     </w:p>
     <w:p>
       <w:pPr>
-        <w:pStyle w:val="ListParagraph"/>
+        <w:pStyle w:val="a3"/>
       </w:pPr>
     </w:p>
     <w:sectPr>
@@ -1069,119 +949,179 @@
 
 <file path=word/comments.xml><?xml version="1.0" encoding="utf-8"?>
 <w:comments xmlns:wpc="http://schemas.microsoft.com/office/word/2010/wordprocessingCanvas" xmlns:cx="http://schemas.microsoft.com/office/drawing/2014/chartex" xmlns:cx1="http://schemas.microsoft.com/office/drawing/2015/9/8/chartex" xmlns:cx2="http://schemas.microsoft.com/office/drawing/2015/10/21/chartex" xmlns:cx3="http://schemas.microsoft.com/office/drawing/2016/5/9/chartex" xmlns:cx4="http://schemas.microsoft.com/office/drawing/2016/5/10/chartex" xmlns:cx5="http://schemas.microsoft.com/office/drawing/2016/5/11/chartex" xmlns:cx6="http://schemas.microsoft.com/office/drawing/2016/5/12/chartex" xmlns:cx7="http://schemas.microsoft.com/office/drawing/2016/5/13/chartex" xmlns:cx8="http://schemas.microsoft.com/office/drawing/2016/5/14/chartex" xmlns:mc="http://schemas.openxmlformats.org/markup-compatibility/2006" xmlns:aink="http://schemas.microsoft.com/office/drawing/2016/ink" xmlns:am3d="http://schemas.microsoft.com/office/drawing/2017/model3d" xmlns:o="urn:schemas-microsoft-com:office:office" xmlns:r="http://schemas.openxmlformats.org/officeDocument/2006/relationships" xmlns:m="http://schemas.openxmlformats.org/officeDocument/2006/math" xmlns:v="urn:schemas-microsoft-com:vml" xmlns:wp14="http://schemas.microsoft.com/office/word/2010/wordprocessingDrawing" xmlns:wp="http://schemas.openxmlformats.org/drawingml/2006/wordprocessingDrawing" xmlns:w10="urn:schemas-microsoft-com:office:word" xmlns:w="http://schemas.openxmlformats.org/wordprocessingml/2006/main" xmlns:w14="http://schemas.microsoft.com/office/word/2010/wordml" xmlns:w15="http://schemas.microsoft.com/office/word/2012/wordml" xmlns:w16cex="http://schemas.microsoft.com/office/word/2018/wordml/cex" xmlns:w16cid="http://schemas.microsoft.com/office/word/2016/wordml/cid" xmlns:w16="http://schemas.microsoft.com/office/word/2018/wordml" xmlns:w16sdtdh="http://schemas.microsoft.com/office/word/2020/wordml/sdtdatahash" xmlns:w16se="http://schemas.microsoft.com/office/word/2015/wordml/symex" xmlns:wpg="http://schemas.microsoft.com/office/word/2010/wordprocessingGroup" xmlns:wpi="http://schemas.microsoft.com/office/word/2010/wordprocessingInk" xmlns:wne="http://schemas.microsoft.com/office/word/2006/wordml" xmlns:wps="http://schemas.microsoft.com/office/word/2010/wordprocessingShape" mc:Ignorable="w14 w15 w16se w16cid w16 w16cex w16sdtdh wp14">
-  <w:comment w:id="0" w:author="Vasilis Milionis" w:date="2022-03-28T21:12:00Z" w:initials="VM">
-    <w:p>
-      <w:pPr>
-        <w:pStyle w:val="CommentText"/>
-      </w:pPr>
-      <w:r>
-        <w:rPr>
-          <w:rStyle w:val="CommentReference"/>
+  <w:comment w:id="0" w:author="Vasilis Milionis" w:date="2022-04-01T12:08:00Z" w:initials="VM">
+    <w:p>
+      <w:pPr>
+        <w:pStyle w:val="a5"/>
+      </w:pPr>
+      <w:r>
+        <w:rPr>
+          <w:rStyle w:val="a4"/>
         </w:rPr>
         <w:annotationRef/>
       </w:r>
       <w:r>
-        <w:t>Λείπει ο τίτλος</w:t>
+        <w:t>Με κάτι μικρές διορθώσεις που έκανα νομίζω είναι αρκετά καλό, απλά μου φαίνεται κάπως μικρό και απλό (ίσως να μην έχει και τόσο σημασία). Αν σκεφτείς να το εμπλουτίσεις με κάποια επιπλέον ιδέα καλό θα ήταν.</w:t>
       </w:r>
     </w:p>
   </w:comment>
-  <w:comment w:id="1" w:author="Vasilis Milionis" w:date="2022-03-28T21:11:00Z" w:initials="VM">
-    <w:p>
-      <w:pPr>
-        <w:pStyle w:val="CommentText"/>
-      </w:pPr>
-      <w:r>
-        <w:rPr>
-          <w:rStyle w:val="CommentReference"/>
+  <w:comment w:id="1" w:author="Vasilis Milionis" w:date="2022-04-01T12:06:00Z" w:initials="VM">
+    <w:p>
+      <w:pPr>
+        <w:pStyle w:val="a5"/>
+      </w:pPr>
+      <w:r>
+        <w:rPr>
+          <w:rStyle w:val="a4"/>
         </w:rPr>
         <w:annotationRef/>
       </w:r>
       <w:r>
         <w:rPr>
-          <w:rStyle w:val="CommentReference"/>
-        </w:rPr>
-        <w:t xml:space="preserve">Πρέπει </w:t>
-      </w:r>
-      <w:r>
-        <w:rPr>
-          <w:rStyle w:val="CommentReference"/>
-        </w:rPr>
-        <w:t>να απαντάς στο τι κάνει (ποιος?)</w:t>
+          <w:rStyle w:val="a4"/>
+        </w:rPr>
+        <w:t xml:space="preserve">Μήπως να βάζαμε να δηλώσει και μια ευρύτερη κατηγορία στην οποία ανήκει η παραβίαση; (π.χ. </w:t>
+      </w:r>
+      <w:r>
+        <w:rPr>
+          <w:rStyle w:val="a4"/>
+          <w:lang w:val="en-US"/>
+        </w:rPr>
+        <w:t>nudity)</w:t>
+      </w:r>
+      <w:r>
+        <w:t xml:space="preserve"> </w:t>
       </w:r>
     </w:p>
   </w:comment>
-  <w:comment w:id="2" w:author="Vasilis Milionis" w:date="2022-03-28T21:12:00Z" w:initials="VM">
-    <w:p>
-      <w:pPr>
-        <w:pStyle w:val="CommentText"/>
-      </w:pPr>
-      <w:r>
-        <w:rPr>
-          <w:rStyle w:val="CommentReference"/>
+  <w:comment w:id="2" w:author="Vasilis Milionis" w:date="2022-04-01T11:59:00Z" w:initials="VM">
+    <w:p>
+      <w:pPr>
+        <w:pStyle w:val="a5"/>
+      </w:pPr>
+      <w:r>
+        <w:rPr>
+          <w:rStyle w:val="a4"/>
         </w:rPr>
         <w:annotationRef/>
       </w:r>
       <w:r>
-        <w:t xml:space="preserve">Μήπως </w:t>
-      </w:r>
-      <w:r>
-        <w:t>είναι πολύ αναλυτικό έτσι και πρέπει να συγχωνευθούν σε ένα?</w:t>
+        <w:t xml:space="preserve">Νομίζω </w:t>
+      </w:r>
+      <w:r>
+        <w:rPr>
+          <w:lang w:val="en-US"/>
+        </w:rPr>
+        <w:t>too</w:t>
+      </w:r>
+      <w:r>
+        <w:t xml:space="preserve"> </w:t>
+      </w:r>
+      <w:r>
+        <w:rPr>
+          <w:lang w:val="en-US"/>
+        </w:rPr>
+        <w:t>much</w:t>
+      </w:r>
+      <w:r>
+        <w:t xml:space="preserve">. </w:t>
+      </w:r>
+      <w:r>
+        <w:t xml:space="preserve">Σε ποιόν θα πάει αυτό το μήνυμα; Σε αυτόν που έκανε το </w:t>
+      </w:r>
+      <w:r>
+        <w:rPr>
+          <w:lang w:val="en-US"/>
+        </w:rPr>
+        <w:t>report</w:t>
+      </w:r>
+      <w:r>
+        <w:t xml:space="preserve">; Δεν μου φαίνεται και πολύ λογικό, με βάση τα συστήματα που χρησιμοποιούμε (π.χ. </w:t>
+      </w:r>
+      <w:r>
+        <w:rPr>
+          <w:lang w:val="en-US"/>
+        </w:rPr>
+        <w:t>Instagram</w:t>
+      </w:r>
+      <w:r>
+        <w:t>)</w:t>
+      </w:r>
+    </w:p>
+    <w:p>
+      <w:pPr>
+        <w:pStyle w:val="a5"/>
+      </w:pPr>
+      <w:r>
+        <w:t>Ξέρω ότι αν το βγάλεις γίνεται πολύ μικρή η εναλλακτική ροή και το τελευταίο βήμα της είναι ίδιο με το τελευταίο βήμα της βασικής ροής, δες μήπως σκεφτείς κάτι να κάνει ενδιάμεσα το σύστημα? (Αν δεν αξίζει κάτι άστο και έτσι)</w:t>
       </w:r>
     </w:p>
   </w:comment>
-  <w:comment w:id="3" w:author="Vasilis Milionis" w:date="2022-03-28T21:13:00Z" w:initials="VM">
-    <w:p>
-      <w:pPr>
-        <w:pStyle w:val="CommentText"/>
-      </w:pPr>
-      <w:r>
-        <w:rPr>
-          <w:rStyle w:val="CommentReference"/>
+  <w:comment w:id="3" w:author="Vasilis Milionis" w:date="2022-04-01T12:10:00Z" w:initials="VM">
+    <w:p>
+      <w:pPr>
+        <w:pStyle w:val="a5"/>
+      </w:pPr>
+      <w:r>
+        <w:rPr>
+          <w:rStyle w:val="a4"/>
         </w:rPr>
         <w:annotationRef/>
       </w:r>
       <w:r>
-        <w:t xml:space="preserve">Μπορεί </w:t>
-      </w:r>
-      <w:r>
-        <w:t xml:space="preserve">να μπει μαζί με το 4 </w:t>
+        <w:t>Όμοια με το από κάτω</w:t>
       </w:r>
     </w:p>
   </w:comment>
-  <w:comment w:id="4" w:author="Vasilis Milionis" w:date="2022-03-28T21:14:00Z" w:initials="VM">
-    <w:p>
-      <w:pPr>
-        <w:pStyle w:val="CommentText"/>
-      </w:pPr>
-      <w:r>
-        <w:rPr>
-          <w:rStyle w:val="CommentReference"/>
+  <w:comment w:id="4" w:author="Vasilis Milionis" w:date="2022-04-01T12:01:00Z" w:initials="VM">
+    <w:p>
+      <w:pPr>
+        <w:pStyle w:val="a5"/>
+      </w:pPr>
+      <w:r>
+        <w:rPr>
+          <w:rStyle w:val="a4"/>
         </w:rPr>
         <w:annotationRef/>
       </w:r>
       <w:r>
-        <w:t xml:space="preserve">Στο </w:t>
+        <w:t xml:space="preserve">Μήπως να το κάναμε πιο αυτόματο? Τύπου το σύστημα να επιλέξει αν θα κάνει </w:t>
       </w:r>
       <w:r>
         <w:rPr>
           <w:lang w:val="en-US"/>
         </w:rPr>
-        <w:t>happy</w:t>
+        <w:t>ban</w:t>
       </w:r>
       <w:r>
         <w:t xml:space="preserve"> </w:t>
       </w:r>
       <w:r>
+        <w:t>τον χρήστη ή αν απλά θα τον ενημερώσει για τους κανόνες</w:t>
+      </w:r>
+      <w:r>
+        <w:t xml:space="preserve"> με βάση τη βαρύτητα της παραβίασης που έχει δηλώσει ο </w:t>
+      </w:r>
+      <w:r>
         <w:rPr>
           <w:lang w:val="en-US"/>
         </w:rPr>
-        <w:t>path</w:t>
+        <w:t>admin</w:t>
+      </w:r>
+      <w:r>
+        <w:t xml:space="preserve">? (Ίσως να αξίζει να πούμε ότι «σημειώνει» το είδος και την ημερομηνία παραβίασης, οπότε αν έχει ξαναγίνει κάτι τέτοιο τότε κάνει </w:t>
+      </w:r>
+      <w:r>
+        <w:rPr>
+          <w:lang w:val="en-US"/>
+        </w:rPr>
+        <w:t>ban</w:t>
       </w:r>
       <w:r>
         <w:t xml:space="preserve"> </w:t>
       </w:r>
       <w:r>
-        <w:t>πάνε όλα καλά και όλα γίνονται αποδεκτά, επομένως αντικατέστησε το 6 με την εναλλακτική ροή 2</w:t>
+        <w:t>ακόμα και για μικρής σημασίας παραβιάσεις).</w:t>
       </w:r>
     </w:p>
   </w:comment>
@@ -1190,31 +1130,31 @@
 
 <file path=word/commentsExtended.xml><?xml version="1.0" encoding="utf-8"?>
 <w15:commentsEx xmlns:wpc="http://schemas.microsoft.com/office/word/2010/wordprocessingCanvas" xmlns:cx="http://schemas.microsoft.com/office/drawing/2014/chartex" xmlns:cx1="http://schemas.microsoft.com/office/drawing/2015/9/8/chartex" xmlns:cx2="http://schemas.microsoft.com/office/drawing/2015/10/21/chartex" xmlns:cx3="http://schemas.microsoft.com/office/drawing/2016/5/9/chartex" xmlns:cx4="http://schemas.microsoft.com/office/drawing/2016/5/10/chartex" xmlns:cx5="http://schemas.microsoft.com/office/drawing/2016/5/11/chartex" xmlns:cx6="http://schemas.microsoft.com/office/drawing/2016/5/12/chartex" xmlns:cx7="http://schemas.microsoft.com/office/drawing/2016/5/13/chartex" xmlns:cx8="http://schemas.microsoft.com/office/drawing/2016/5/14/chartex" xmlns:mc="http://schemas.openxmlformats.org/markup-compatibility/2006" xmlns:aink="http://schemas.microsoft.com/office/drawing/2016/ink" xmlns:am3d="http://schemas.microsoft.com/office/drawing/2017/model3d" xmlns:o="urn:schemas-microsoft-com:office:office" xmlns:r="http://schemas.openxmlformats.org/officeDocument/2006/relationships" xmlns:m="http://schemas.openxmlformats.org/officeDocument/2006/math" xmlns:v="urn:schemas-microsoft-com:vml" xmlns:wp14="http://schemas.microsoft.com/office/word/2010/wordprocessingDrawing" xmlns:wp="http://schemas.openxmlformats.org/drawingml/2006/wordprocessingDrawing" xmlns:w10="urn:schemas-microsoft-com:office:word" xmlns:w="http://schemas.openxmlformats.org/wordprocessingml/2006/main" xmlns:w14="http://schemas.microsoft.com/office/word/2010/wordml" xmlns:w15="http://schemas.microsoft.com/office/word/2012/wordml" xmlns:w16cex="http://schemas.microsoft.com/office/word/2018/wordml/cex" xmlns:w16cid="http://schemas.microsoft.com/office/word/2016/wordml/cid" xmlns:w16="http://schemas.microsoft.com/office/word/2018/wordml" xmlns:w16sdtdh="http://schemas.microsoft.com/office/word/2020/wordml/sdtdatahash" xmlns:w16se="http://schemas.microsoft.com/office/word/2015/wordml/symex" xmlns:wpg="http://schemas.microsoft.com/office/word/2010/wordprocessingGroup" xmlns:wpi="http://schemas.microsoft.com/office/word/2010/wordprocessingInk" xmlns:wne="http://schemas.microsoft.com/office/word/2006/wordml" xmlns:wps="http://schemas.microsoft.com/office/word/2010/wordprocessingShape" mc:Ignorable="w14 w15 w16se w16cid w16 w16cex w16sdtdh wp14">
-  <w15:commentEx w15:paraId="3971D3BD" w15:done="0"/>
-  <w15:commentEx w15:paraId="184FAACA" w15:done="0"/>
-  <w15:commentEx w15:paraId="6492FB70" w15:done="0"/>
-  <w15:commentEx w15:paraId="072B9541" w15:done="0"/>
-  <w15:commentEx w15:paraId="4B96F6D5" w15:done="0"/>
+  <w15:commentEx w15:paraId="353334FF" w15:done="0"/>
+  <w15:commentEx w15:paraId="3ED3E320" w15:done="0"/>
+  <w15:commentEx w15:paraId="11786025" w15:done="0"/>
+  <w15:commentEx w15:paraId="6765DB41" w15:done="0"/>
+  <w15:commentEx w15:paraId="424FADBC" w15:done="0"/>
 </w15:commentsEx>
 </file>
 
 <file path=word/commentsExtensible.xml><?xml version="1.0" encoding="utf-8"?>
 <w16cex:commentsExtensible xmlns:wpc="http://schemas.microsoft.com/office/word/2010/wordprocessingCanvas" xmlns:cx="http://schemas.microsoft.com/office/drawing/2014/chartex" xmlns:cx1="http://schemas.microsoft.com/office/drawing/2015/9/8/chartex" xmlns:cx2="http://schemas.microsoft.com/office/drawing/2015/10/21/chartex" xmlns:cx3="http://schemas.microsoft.com/office/drawing/2016/5/9/chartex" xmlns:cx4="http://schemas.microsoft.com/office/drawing/2016/5/10/chartex" xmlns:cx5="http://schemas.microsoft.com/office/drawing/2016/5/11/chartex" xmlns:cx6="http://schemas.microsoft.com/office/drawing/2016/5/12/chartex" xmlns:cx7="http://schemas.microsoft.com/office/drawing/2016/5/13/chartex" xmlns:cx8="http://schemas.microsoft.com/office/drawing/2016/5/14/chartex" xmlns:mc="http://schemas.openxmlformats.org/markup-compatibility/2006" xmlns:aink="http://schemas.microsoft.com/office/drawing/2016/ink" xmlns:am3d="http://schemas.microsoft.com/office/drawing/2017/model3d" xmlns:o="urn:schemas-microsoft-com:office:office" xmlns:r="http://schemas.openxmlformats.org/officeDocument/2006/relationships" xmlns:m="http://schemas.openxmlformats.org/officeDocument/2006/math" xmlns:v="urn:schemas-microsoft-com:vml" xmlns:wp14="http://schemas.microsoft.com/office/word/2010/wordprocessingDrawing" xmlns:wp="http://schemas.openxmlformats.org/drawingml/2006/wordprocessingDrawing" xmlns:w10="urn:schemas-microsoft-com:office:word" xmlns:w="http://schemas.openxmlformats.org/wordprocessingml/2006/main" xmlns:w14="http://schemas.microsoft.com/office/word/2010/wordml" xmlns:w15="http://schemas.microsoft.com/office/word/2012/wordml" xmlns:w16cex="http://schemas.microsoft.com/office/word/2018/wordml/cex" xmlns:w16cid="http://schemas.microsoft.com/office/word/2016/wordml/cid" xmlns:w16="http://schemas.microsoft.com/office/word/2018/wordml" xmlns:w16sdtdh="http://schemas.microsoft.com/office/word/2020/wordml/sdtdatahash" xmlns:w16se="http://schemas.microsoft.com/office/word/2015/wordml/symex" xmlns:wpg="http://schemas.microsoft.com/office/word/2010/wordprocessingGroup" xmlns:wpi="http://schemas.microsoft.com/office/word/2010/wordprocessingInk" xmlns:wne="http://schemas.microsoft.com/office/word/2006/wordml" xmlns:wps="http://schemas.microsoft.com/office/word/2010/wordprocessingShape" mc:Ignorable="w14 w15 w16se w16cid w16 w16cex w16sdtdh wp14">
-  <w16cex:commentExtensible w16cex:durableId="25ECA323" w16cex:dateUtc="2022-03-28T18:12:00Z"/>
-  <w16cex:commentExtensible w16cex:durableId="25ECA2FF" w16cex:dateUtc="2022-03-28T18:11:00Z"/>
-  <w16cex:commentExtensible w16cex:durableId="25ECA337" w16cex:dateUtc="2022-03-28T18:12:00Z"/>
-  <w16cex:commentExtensible w16cex:durableId="25ECA387" w16cex:dateUtc="2022-03-28T18:13:00Z"/>
-  <w16cex:commentExtensible w16cex:durableId="25ECA3D1" w16cex:dateUtc="2022-03-28T18:14:00Z"/>
+  <w16cex:commentExtensible w16cex:durableId="25F169CC" w16cex:dateUtc="2022-04-01T09:08:00Z"/>
+  <w16cex:commentExtensible w16cex:durableId="25F1693F" w16cex:dateUtc="2022-04-01T09:06:00Z"/>
+  <w16cex:commentExtensible w16cex:durableId="25F167BF" w16cex:dateUtc="2022-04-01T08:59:00Z"/>
+  <w16cex:commentExtensible w16cex:durableId="25F16A43" w16cex:dateUtc="2022-04-01T09:10:00Z"/>
+  <w16cex:commentExtensible w16cex:durableId="25F16816" w16cex:dateUtc="2022-04-01T09:01:00Z"/>
 </w16cex:commentsExtensible>
 </file>
 
 <file path=word/commentsIds.xml><?xml version="1.0" encoding="utf-8"?>
 <w16cid:commentsIds xmlns:wpc="http://schemas.microsoft.com/office/word/2010/wordprocessingCanvas" xmlns:cx="http://schemas.microsoft.com/office/drawing/2014/chartex" xmlns:cx1="http://schemas.microsoft.com/office/drawing/2015/9/8/chartex" xmlns:cx2="http://schemas.microsoft.com/office/drawing/2015/10/21/chartex" xmlns:cx3="http://schemas.microsoft.com/office/drawing/2016/5/9/chartex" xmlns:cx4="http://schemas.microsoft.com/office/drawing/2016/5/10/chartex" xmlns:cx5="http://schemas.microsoft.com/office/drawing/2016/5/11/chartex" xmlns:cx6="http://schemas.microsoft.com/office/drawing/2016/5/12/chartex" xmlns:cx7="http://schemas.microsoft.com/office/drawing/2016/5/13/chartex" xmlns:cx8="http://schemas.microsoft.com/office/drawing/2016/5/14/chartex" xmlns:mc="http://schemas.openxmlformats.org/markup-compatibility/2006" xmlns:aink="http://schemas.microsoft.com/office/drawing/2016/ink" xmlns:am3d="http://schemas.microsoft.com/office/drawing/2017/model3d" xmlns:o="urn:schemas-microsoft-com:office:office" xmlns:r="http://schemas.openxmlformats.org/officeDocument/2006/relationships" xmlns:m="http://schemas.openxmlformats.org/officeDocument/2006/math" xmlns:v="urn:schemas-microsoft-com:vml" xmlns:wp14="http://schemas.microsoft.com/office/word/2010/wordprocessingDrawing" xmlns:wp="http://schemas.openxmlformats.org/drawingml/2006/wordprocessingDrawing" xmlns:w10="urn:schemas-microsoft-com:office:word" xmlns:w="http://schemas.openxmlformats.org/wordprocessingml/2006/main" xmlns:w14="http://schemas.microsoft.com/office/word/2010/wordml" xmlns:w15="http://schemas.microsoft.com/office/word/2012/wordml" xmlns:w16cex="http://schemas.microsoft.com/office/word/2018/wordml/cex" xmlns:w16cid="http://schemas.microsoft.com/office/word/2016/wordml/cid" xmlns:w16="http://schemas.microsoft.com/office/word/2018/wordml" xmlns:w16sdtdh="http://schemas.microsoft.com/office/word/2020/wordml/sdtdatahash" xmlns:w16se="http://schemas.microsoft.com/office/word/2015/wordml/symex" xmlns:wpg="http://schemas.microsoft.com/office/word/2010/wordprocessingGroup" xmlns:wpi="http://schemas.microsoft.com/office/word/2010/wordprocessingInk" xmlns:wne="http://schemas.microsoft.com/office/word/2006/wordml" xmlns:wps="http://schemas.microsoft.com/office/word/2010/wordprocessingShape" mc:Ignorable="w14 w15 w16se w16cid w16 w16cex w16sdtdh wp14">
-  <w16cid:commentId w16cid:paraId="3971D3BD" w16cid:durableId="25ECA323"/>
-  <w16cid:commentId w16cid:paraId="184FAACA" w16cid:durableId="25ECA2FF"/>
-  <w16cid:commentId w16cid:paraId="6492FB70" w16cid:durableId="25ECA337"/>
-  <w16cid:commentId w16cid:paraId="072B9541" w16cid:durableId="25ECA387"/>
-  <w16cid:commentId w16cid:paraId="4B96F6D5" w16cid:durableId="25ECA3D1"/>
+  <w16cid:commentId w16cid:paraId="353334FF" w16cid:durableId="25F169CC"/>
+  <w16cid:commentId w16cid:paraId="3ED3E320" w16cid:durableId="25F1693F"/>
+  <w16cid:commentId w16cid:paraId="11786025" w16cid:durableId="25F167BF"/>
+  <w16cid:commentId w16cid:paraId="6765DB41" w16cid:durableId="25F16A43"/>
+  <w16cid:commentId w16cid:paraId="424FADBC" w16cid:durableId="25F16816"/>
 </w16cid:commentsIds>
 </file>
 
@@ -1902,18 +1842,18 @@
     <w:lsdException w:name="Unresolved Mention" w:semiHidden="1" w:unhideWhenUsed="1"/>
     <w:lsdException w:name="Smart Link" w:semiHidden="1" w:unhideWhenUsed="1"/>
   </w:latentStyles>
-  <w:style w:type="paragraph" w:default="1" w:styleId="Normal">
+  <w:style w:type="paragraph" w:default="1" w:styleId="a">
     <w:name w:val="Normal"/>
     <w:qFormat/>
     <w:rsid w:val="00AC4DEF"/>
   </w:style>
-  <w:style w:type="character" w:default="1" w:styleId="DefaultParagraphFont">
+  <w:style w:type="character" w:default="1" w:styleId="a0">
     <w:name w:val="Default Paragraph Font"/>
     <w:uiPriority w:val="1"/>
     <w:semiHidden/>
     <w:unhideWhenUsed/>
   </w:style>
-  <w:style w:type="table" w:default="1" w:styleId="TableNormal">
+  <w:style w:type="table" w:default="1" w:styleId="a1">
     <w:name w:val="Normal Table"/>
     <w:uiPriority w:val="99"/>
     <w:semiHidden/>
@@ -1928,15 +1868,15 @@
       </w:tblCellMar>
     </w:tblPr>
   </w:style>
-  <w:style w:type="numbering" w:default="1" w:styleId="NoList">
+  <w:style w:type="numbering" w:default="1" w:styleId="a2">
     <w:name w:val="No List"/>
     <w:uiPriority w:val="99"/>
     <w:semiHidden/>
     <w:unhideWhenUsed/>
   </w:style>
-  <w:style w:type="paragraph" w:styleId="ListParagraph">
+  <w:style w:type="paragraph" w:styleId="a3">
     <w:name w:val="List Paragraph"/>
-    <w:basedOn w:val="Normal"/>
+    <w:basedOn w:val="a"/>
     <w:uiPriority w:val="34"/>
     <w:qFormat/>
     <w:rsid w:val="00D90AC2"/>
@@ -1945,9 +1885,9 @@
       <w:contextualSpacing/>
     </w:pPr>
   </w:style>
-  <w:style w:type="character" w:styleId="CommentReference">
+  <w:style w:type="character" w:styleId="a4">
     <w:name w:val="annotation reference"/>
-    <w:basedOn w:val="DefaultParagraphFont"/>
+    <w:basedOn w:val="a0"/>
     <w:uiPriority w:val="99"/>
     <w:semiHidden/>
     <w:unhideWhenUsed/>
@@ -1957,10 +1897,10 @@
       <w:szCs w:val="16"/>
     </w:rPr>
   </w:style>
-  <w:style w:type="paragraph" w:styleId="CommentText">
+  <w:style w:type="paragraph" w:styleId="a5">
     <w:name w:val="annotation text"/>
-    <w:basedOn w:val="Normal"/>
-    <w:link w:val="CommentTextChar"/>
+    <w:basedOn w:val="a"/>
+    <w:link w:val="Char"/>
     <w:uiPriority w:val="99"/>
     <w:semiHidden/>
     <w:unhideWhenUsed/>
@@ -1973,10 +1913,10 @@
       <w:szCs w:val="20"/>
     </w:rPr>
   </w:style>
-  <w:style w:type="character" w:customStyle="1" w:styleId="CommentTextChar">
-    <w:name w:val="Comment Text Char"/>
-    <w:basedOn w:val="DefaultParagraphFont"/>
-    <w:link w:val="CommentText"/>
+  <w:style w:type="character" w:customStyle="1" w:styleId="Char">
+    <w:name w:val="Κείμενο σχολίου Char"/>
+    <w:basedOn w:val="a0"/>
+    <w:link w:val="a5"/>
     <w:uiPriority w:val="99"/>
     <w:semiHidden/>
     <w:rsid w:val="00C63215"/>
@@ -1985,11 +1925,11 @@
       <w:szCs w:val="20"/>
     </w:rPr>
   </w:style>
-  <w:style w:type="paragraph" w:styleId="CommentSubject">
+  <w:style w:type="paragraph" w:styleId="a6">
     <w:name w:val="annotation subject"/>
-    <w:basedOn w:val="CommentText"/>
-    <w:next w:val="CommentText"/>
-    <w:link w:val="CommentSubjectChar"/>
+    <w:basedOn w:val="a5"/>
+    <w:next w:val="a5"/>
+    <w:link w:val="Char0"/>
     <w:uiPriority w:val="99"/>
     <w:semiHidden/>
     <w:unhideWhenUsed/>
@@ -1999,10 +1939,10 @@
       <w:bCs/>
     </w:rPr>
   </w:style>
-  <w:style w:type="character" w:customStyle="1" w:styleId="CommentSubjectChar">
-    <w:name w:val="Comment Subject Char"/>
-    <w:basedOn w:val="CommentTextChar"/>
-    <w:link w:val="CommentSubject"/>
+  <w:style w:type="character" w:customStyle="1" w:styleId="Char0">
+    <w:name w:val="Θέμα σχολίου Char"/>
+    <w:basedOn w:val="Char"/>
+    <w:link w:val="a6"/>
     <w:uiPriority w:val="99"/>
     <w:semiHidden/>
     <w:rsid w:val="00C63215"/>

</xml_diff>